<commit_message>
Did more work and took more screenies
</commit_message>
<xml_diff>
--- a/Process/Assessment/TekHuynh_A10154_AT1_250224.docx
+++ b/Process/Assessment/TekHuynh_A10154_AT1_250224.docx
@@ -2657,6 +2657,40 @@
                 <w:lang w:val="en-AU"/>
               </w:rPr>
             </w:pPr>
+            <w:r>
+              <w:rPr>
+                <w:rFonts w:ascii="Avenir Next" w:hAnsi="Avenir Next" w:cs="12 AVENIR 85 HEAVY   08173"/>
+                <w:spacing w:val="-4"/>
+                <w:sz w:val="20"/>
+                <w:szCs w:val="20"/>
+                <w:lang w:val="en-AU"/>
+              </w:rPr>
+              <w:t>Arts Of Math</w:t>
+            </w:r>
+          </w:p>
+          <w:p>
+            <w:pPr>
+              <w:pStyle w:val="BasicParagraph"/>
+              <w:suppressAutoHyphens/>
+              <w:spacing w:before="57"/>
+              <w:rPr>
+                <w:rFonts w:ascii="Avenir Next" w:hAnsi="Avenir Next" w:cs="12 AVENIR 85 HEAVY   08173"/>
+                <w:spacing w:val="-4"/>
+                <w:sz w:val="20"/>
+                <w:szCs w:val="20"/>
+                <w:lang w:val="en-AU"/>
+              </w:rPr>
+            </w:pPr>
+            <w:r>
+              <w:rPr>
+                <w:rFonts w:ascii="Avenir Next" w:hAnsi="Avenir Next" w:cs="12 AVENIR 85 HEAVY   08173"/>
+                <w:spacing w:val="-4"/>
+                <w:sz w:val="20"/>
+                <w:szCs w:val="20"/>
+                <w:lang w:val="en-AU"/>
+              </w:rPr>
+              <w:t>The Graduate Design Exhibition</w:t>
+            </w:r>
           </w:p>
         </w:tc>
       </w:tr>
@@ -2768,7 +2802,74 @@
                 <w:szCs w:val="20"/>
                 <w:lang w:val="en-AU"/>
               </w:rPr>
-              <w:t>{Who are you designing for?}</w:t>
+              <w:t>Consortium for Creative Arts</w:t>
+            </w:r>
+          </w:p>
+        </w:tc>
+      </w:tr>
+      <w:tr>
+        <w:trPr>
+          <w:trHeight w:val="563"/>
+        </w:trPr>
+        <w:tc>
+          <w:tcPr>
+            <w:tcW w:w="2405" w:type="dxa"/>
+            <w:shd w:val="clear" w:color="auto" w:fill="F9FBFD"/>
+            <w:vAlign w:val="center"/>
+          </w:tcPr>
+          <w:p>
+            <w:pPr>
+              <w:pStyle w:val="BasicParagraph"/>
+              <w:suppressAutoHyphens/>
+              <w:spacing w:before="57"/>
+              <w:rPr>
+                <w:rFonts w:ascii="Avenir Next" w:hAnsi="Avenir Next" w:cs="12 AVENIR 85 HEAVY   08173"/>
+                <w:color w:val="auto"/>
+                <w:spacing w:val="-4"/>
+                <w:sz w:val="20"/>
+                <w:szCs w:val="20"/>
+                <w:lang w:val="en-AU"/>
+              </w:rPr>
+            </w:pPr>
+            <w:r>
+              <w:rPr>
+                <w:rFonts w:ascii="Avenir Next" w:hAnsi="Avenir Next" w:cs="12 AVENIR 85 HEAVY   08173"/>
+                <w:color w:val="auto"/>
+                <w:spacing w:val="-4"/>
+                <w:sz w:val="20"/>
+                <w:szCs w:val="20"/>
+                <w:lang w:val="en-AU"/>
+              </w:rPr>
+              <w:t>Due Date</w:t>
+            </w:r>
+          </w:p>
+        </w:tc>
+        <w:tc>
+          <w:tcPr>
+            <w:tcW w:w="11545" w:type="dxa"/>
+          </w:tcPr>
+          <w:p>
+            <w:pPr>
+              <w:pStyle w:val="BasicParagraph"/>
+              <w:suppressAutoHyphens/>
+              <w:spacing w:before="57"/>
+              <w:rPr>
+                <w:rFonts w:ascii="Avenir Next" w:hAnsi="Avenir Next" w:cs="12 AVENIR 85 HEAVY   08173"/>
+                <w:spacing w:val="-4"/>
+                <w:sz w:val="20"/>
+                <w:szCs w:val="20"/>
+                <w:lang w:val="en-AU"/>
+              </w:rPr>
+            </w:pPr>
+            <w:r>
+              <w:rPr>
+                <w:rFonts w:ascii="Avenir Next" w:hAnsi="Avenir Next" w:cs="12 AVENIR 85 HEAVY   08173"/>
+                <w:spacing w:val="-4"/>
+                <w:sz w:val="20"/>
+                <w:szCs w:val="20"/>
+                <w:lang w:val="en-AU"/>
+              </w:rPr>
+              <w:t>25.02.24</w:t>
             </w:r>
           </w:p>
         </w:tc>
@@ -2806,7 +2907,7 @@
                 <w:szCs w:val="20"/>
                 <w:lang w:val="en-AU"/>
               </w:rPr>
-              <w:t>Due Date</w:t>
+              <w:t>Audience</w:t>
             </w:r>
           </w:p>
         </w:tc>
@@ -2835,7 +2936,55 @@
                 <w:szCs w:val="20"/>
                 <w:lang w:val="en-AU"/>
               </w:rPr>
-              <w:t>25.02.24</w:t>
+              <w:t>General Public</w:t>
+            </w:r>
+          </w:p>
+          <w:p>
+            <w:pPr>
+              <w:pStyle w:val="BasicParagraph"/>
+              <w:suppressAutoHyphens/>
+              <w:spacing w:before="57"/>
+              <w:rPr>
+                <w:rFonts w:ascii="Avenir Next" w:hAnsi="Avenir Next" w:cs="12 AVENIR 85 HEAVY   08173"/>
+                <w:spacing w:val="-4"/>
+                <w:sz w:val="20"/>
+                <w:szCs w:val="20"/>
+                <w:lang w:val="en-AU"/>
+              </w:rPr>
+            </w:pPr>
+            <w:r>
+              <w:rPr>
+                <w:rFonts w:ascii="Avenir Next" w:hAnsi="Avenir Next" w:cs="12 AVENIR 85 HEAVY   08173"/>
+                <w:spacing w:val="-4"/>
+                <w:sz w:val="20"/>
+                <w:szCs w:val="20"/>
+                <w:lang w:val="en-AU"/>
+              </w:rPr>
+              <w:t>Other graduates</w:t>
+            </w:r>
+          </w:p>
+          <w:p>
+            <w:pPr>
+              <w:pStyle w:val="BasicParagraph"/>
+              <w:suppressAutoHyphens/>
+              <w:spacing w:before="57"/>
+              <w:rPr>
+                <w:rFonts w:ascii="Avenir Next" w:hAnsi="Avenir Next" w:cs="12 AVENIR 85 HEAVY   08173"/>
+                <w:spacing w:val="-4"/>
+                <w:sz w:val="20"/>
+                <w:szCs w:val="20"/>
+                <w:lang w:val="en-AU"/>
+              </w:rPr>
+            </w:pPr>
+            <w:r>
+              <w:rPr>
+                <w:rFonts w:ascii="Avenir Next" w:hAnsi="Avenir Next" w:cs="12 AVENIR 85 HEAVY   08173"/>
+                <w:spacing w:val="-4"/>
+                <w:sz w:val="20"/>
+                <w:szCs w:val="20"/>
+                <w:lang w:val="en-AU"/>
+              </w:rPr>
+              <w:t>Family</w:t>
             </w:r>
           </w:p>
         </w:tc>
@@ -2873,7 +3022,7 @@
                 <w:szCs w:val="20"/>
                 <w:lang w:val="en-AU"/>
               </w:rPr>
-              <w:t>Audience</w:t>
+              <w:t xml:space="preserve">Responsibility </w:t>
             </w:r>
           </w:p>
         </w:tc>
@@ -2883,6 +3032,33 @@
           </w:tcPr>
           <w:p>
             <w:pPr>
+              <w:pBdr>
+                <w:top w:val="nil"/>
+                <w:left w:val="nil"/>
+                <w:bottom w:val="nil"/>
+                <w:right w:val="nil"/>
+                <w:between w:val="nil"/>
+              </w:pBdr>
+              <w:spacing w:before="57" w:line="288" w:lineRule="auto"/>
+              <w:rPr>
+                <w:rFonts w:ascii="Avenir" w:eastAsia="Avenir" w:hAnsi="Avenir" w:cs="Avenir"/>
+                <w:color w:val="000000"/>
+                <w:sz w:val="20"/>
+                <w:szCs w:val="20"/>
+              </w:rPr>
+            </w:pPr>
+            <w:r>
+              <w:rPr>
+                <w:rFonts w:ascii="Avenir" w:eastAsia="Avenir" w:hAnsi="Avenir" w:cs="Avenir"/>
+                <w:color w:val="000000"/>
+                <w:sz w:val="20"/>
+                <w:szCs w:val="20"/>
+              </w:rPr>
+              <w:t>To outline the design requirements for the project in the form of briefing documentation.</w:t>
+            </w:r>
+          </w:p>
+          <w:p>
+            <w:pPr>
               <w:pStyle w:val="BasicParagraph"/>
               <w:suppressAutoHyphens/>
               <w:spacing w:before="57"/>
@@ -2896,13 +3072,12 @@
             </w:pPr>
             <w:r>
               <w:rPr>
-                <w:rFonts w:ascii="Avenir Next" w:hAnsi="Avenir Next" w:cs="12 AVENIR 85 HEAVY   08173"/>
-                <w:spacing w:val="-4"/>
+                <w:rFonts w:ascii="Avenir" w:eastAsia="Avenir" w:hAnsi="Avenir" w:cs="Avenir"/>
                 <w:sz w:val="20"/>
                 <w:szCs w:val="20"/>
                 <w:lang w:val="en-AU"/>
               </w:rPr>
-              <w:t>{Who will the design communicate to?}</w:t>
+              <w:t>To clarify and confirm requirements with required personnel.</w:t>
             </w:r>
           </w:p>
         </w:tc>
@@ -2940,7 +3115,7 @@
                 <w:szCs w:val="20"/>
                 <w:lang w:val="en-AU"/>
               </w:rPr>
-              <w:t xml:space="preserve">Responsibility </w:t>
+              <w:t>Objectives</w:t>
             </w:r>
           </w:p>
         </w:tc>
@@ -2969,57 +3144,35 @@
                 <w:szCs w:val="20"/>
                 <w:lang w:val="en-AU"/>
               </w:rPr>
-              <w:t>{What is your role and responsibility in completing this brief?}</w:t>
-            </w:r>
-          </w:p>
-        </w:tc>
-      </w:tr>
-      <w:tr>
-        <w:trPr>
-          <w:trHeight w:val="809"/>
-        </w:trPr>
-        <w:tc>
-          <w:tcPr>
-            <w:tcW w:w="2405" w:type="dxa"/>
-            <w:shd w:val="clear" w:color="auto" w:fill="F9FBFD"/>
-            <w:vAlign w:val="center"/>
-          </w:tcPr>
-          <w:p>
-            <w:pPr>
-              <w:pStyle w:val="BasicParagraph"/>
-              <w:suppressAutoHyphens/>
-              <w:spacing w:before="57"/>
+              <w:t xml:space="preserve">Inform the audience about the event location and </w:t>
+            </w:r>
+            <w:proofErr w:type="gramStart"/>
+            <w:r>
               <w:rPr>
                 <w:rFonts w:ascii="Avenir Next" w:hAnsi="Avenir Next" w:cs="12 AVENIR 85 HEAVY   08173"/>
-                <w:color w:val="auto"/>
                 <w:spacing w:val="-4"/>
                 <w:sz w:val="20"/>
                 <w:szCs w:val="20"/>
                 <w:lang w:val="en-AU"/>
               </w:rPr>
-            </w:pPr>
-            <w:r>
+              <w:t>dates</w:t>
+            </w:r>
+            <w:proofErr w:type="gramEnd"/>
+          </w:p>
+          <w:p>
+            <w:pPr>
+              <w:pStyle w:val="BasicParagraph"/>
+              <w:suppressAutoHyphens/>
+              <w:spacing w:before="57"/>
               <w:rPr>
                 <w:rFonts w:ascii="Avenir Next" w:hAnsi="Avenir Next" w:cs="12 AVENIR 85 HEAVY   08173"/>
-                <w:color w:val="auto"/>
                 <w:spacing w:val="-4"/>
                 <w:sz w:val="20"/>
                 <w:szCs w:val="20"/>
                 <w:lang w:val="en-AU"/>
               </w:rPr>
-              <w:t>Objectives</w:t>
-            </w:r>
-          </w:p>
-        </w:tc>
-        <w:tc>
-          <w:tcPr>
-            <w:tcW w:w="11545" w:type="dxa"/>
-          </w:tcPr>
-          <w:p>
-            <w:pPr>
-              <w:pStyle w:val="BasicParagraph"/>
-              <w:suppressAutoHyphens/>
-              <w:spacing w:before="57"/>
+            </w:pPr>
+            <w:r>
               <w:rPr>
                 <w:rFonts w:ascii="Avenir Next" w:hAnsi="Avenir Next" w:cs="12 AVENIR 85 HEAVY   08173"/>
                 <w:spacing w:val="-4"/>
@@ -3027,7 +3180,9 @@
                 <w:szCs w:val="20"/>
                 <w:lang w:val="en-AU"/>
               </w:rPr>
-            </w:pPr>
+              <w:t xml:space="preserve">Grab the attention of the </w:t>
+            </w:r>
+            <w:proofErr w:type="gramStart"/>
             <w:r>
               <w:rPr>
                 <w:rFonts w:ascii="Avenir Next" w:hAnsi="Avenir Next" w:cs="12 AVENIR 85 HEAVY   08173"/>
@@ -3036,48 +3191,9 @@
                 <w:szCs w:val="20"/>
                 <w:lang w:val="en-AU"/>
               </w:rPr>
-              <w:t>{What do you need to achieve?}</w:t>
-            </w:r>
-            <w:r>
-              <w:rPr>
-                <w:rFonts w:ascii="Avenir Next" w:hAnsi="Avenir Next" w:cs="12 AVENIR 85 HEAVY   08173"/>
-                <w:spacing w:val="-4"/>
-                <w:sz w:val="20"/>
-                <w:szCs w:val="20"/>
-                <w:lang w:val="en-AU"/>
-              </w:rPr>
-              <w:t xml:space="preserve"> </w:t>
-            </w:r>
-            <w:r>
-              <w:rPr>
-                <w:rFonts w:ascii="Avenir Next" w:hAnsi="Avenir Next" w:cs="12 AVENIR 85 HEAVY   08173"/>
-                <w:spacing w:val="-4"/>
-                <w:sz w:val="20"/>
-                <w:szCs w:val="20"/>
-                <w:lang w:val="en-AU"/>
-              </w:rPr>
-              <w:br/>
-            </w:r>
-            <w:r>
-              <w:rPr>
-                <w:rFonts w:ascii="Avenir Next" w:hAnsi="Avenir Next" w:cs="12 AVENIR 85 HEAVY   08173"/>
-                <w:spacing w:val="-4"/>
-                <w:sz w:val="20"/>
-                <w:szCs w:val="20"/>
-                <w:lang w:val="en-AU"/>
-              </w:rPr>
-              <w:t>List at least 2</w:t>
-            </w:r>
-            <w:r>
-              <w:rPr>
-                <w:rFonts w:ascii="Avenir Next" w:hAnsi="Avenir Next" w:cs="12 AVENIR 85 HEAVY   08173"/>
-                <w:spacing w:val="-4"/>
-                <w:sz w:val="20"/>
-                <w:szCs w:val="20"/>
-                <w:lang w:val="en-AU"/>
-              </w:rPr>
-              <w:t>.</w:t>
-            </w:r>
+              <w:t>general public</w:t>
+            </w:r>
+            <w:proofErr w:type="gramEnd"/>
           </w:p>
         </w:tc>
       </w:tr>
@@ -3124,6 +3240,60 @@
           </w:tcPr>
           <w:p>
             <w:pPr>
+              <w:pBdr>
+                <w:top w:val="nil"/>
+                <w:left w:val="nil"/>
+                <w:bottom w:val="nil"/>
+                <w:right w:val="nil"/>
+                <w:between w:val="nil"/>
+              </w:pBdr>
+              <w:spacing w:before="57" w:line="288" w:lineRule="auto"/>
+              <w:rPr>
+                <w:rFonts w:ascii="Avenir" w:eastAsia="Avenir" w:hAnsi="Avenir" w:cs="Avenir"/>
+                <w:color w:val="000000"/>
+                <w:sz w:val="20"/>
+                <w:szCs w:val="20"/>
+              </w:rPr>
+            </w:pPr>
+            <w:r>
+              <w:rPr>
+                <w:rFonts w:ascii="Avenir" w:eastAsia="Avenir" w:hAnsi="Avenir" w:cs="Avenir"/>
+                <w:color w:val="000000"/>
+                <w:sz w:val="20"/>
+                <w:szCs w:val="20"/>
+              </w:rPr>
+              <w:t>Fixed Deadline - Time</w:t>
+            </w:r>
+          </w:p>
+          <w:p>
+            <w:pPr>
+              <w:pBdr>
+                <w:top w:val="nil"/>
+                <w:left w:val="nil"/>
+                <w:bottom w:val="nil"/>
+                <w:right w:val="nil"/>
+                <w:between w:val="nil"/>
+              </w:pBdr>
+              <w:spacing w:before="57" w:line="288" w:lineRule="auto"/>
+              <w:rPr>
+                <w:rFonts w:ascii="Avenir" w:eastAsia="Avenir" w:hAnsi="Avenir" w:cs="Avenir"/>
+                <w:color w:val="000000"/>
+                <w:sz w:val="20"/>
+                <w:szCs w:val="20"/>
+              </w:rPr>
+            </w:pPr>
+            <w:r>
+              <w:rPr>
+                <w:rFonts w:ascii="Avenir" w:eastAsia="Avenir" w:hAnsi="Avenir" w:cs="Avenir"/>
+                <w:color w:val="000000"/>
+                <w:sz w:val="20"/>
+                <w:szCs w:val="20"/>
+              </w:rPr>
+              <w:t>Fixed Budget - Money</w:t>
+            </w:r>
+          </w:p>
+          <w:p>
+            <w:pPr>
               <w:pStyle w:val="BasicParagraph"/>
               <w:suppressAutoHyphens/>
               <w:spacing w:before="57"/>
@@ -3137,73 +3307,12 @@
             </w:pPr>
             <w:r>
               <w:rPr>
-                <w:rFonts w:ascii="Avenir Next" w:hAnsi="Avenir Next" w:cs="12 AVENIR 85 HEAVY   08173"/>
-                <w:spacing w:val="-4"/>
+                <w:rFonts w:ascii="Avenir" w:eastAsia="Avenir" w:hAnsi="Avenir" w:cs="Avenir"/>
                 <w:sz w:val="20"/>
                 <w:szCs w:val="20"/>
                 <w:lang w:val="en-AU"/>
               </w:rPr>
-              <w:t>{What restrictions might you come across when completing this task</w:t>
-            </w:r>
-            <w:r>
-              <w:rPr>
-                <w:rFonts w:ascii="Avenir Next" w:hAnsi="Avenir Next" w:cs="12 AVENIR 85 HEAVY   08173"/>
-                <w:spacing w:val="-4"/>
-                <w:sz w:val="20"/>
-                <w:szCs w:val="20"/>
-                <w:lang w:val="en-AU"/>
-              </w:rPr>
-              <w:t>?</w:t>
-            </w:r>
-            <w:r>
-              <w:rPr>
-                <w:rFonts w:ascii="Avenir Next" w:hAnsi="Avenir Next" w:cs="12 AVENIR 85 HEAVY   08173"/>
-                <w:spacing w:val="-4"/>
-                <w:sz w:val="20"/>
-                <w:szCs w:val="20"/>
-                <w:lang w:val="en-AU"/>
-              </w:rPr>
-              <w:t>}</w:t>
-            </w:r>
-            <w:r>
-              <w:rPr>
-                <w:rFonts w:ascii="Avenir Next" w:hAnsi="Avenir Next" w:cs="12 AVENIR 85 HEAVY   08173"/>
-                <w:spacing w:val="-4"/>
-                <w:sz w:val="20"/>
-                <w:szCs w:val="20"/>
-                <w:lang w:val="en-AU"/>
-              </w:rPr>
-              <w:t xml:space="preserve"> </w:t>
-            </w:r>
-            <w:r>
-              <w:rPr>
-                <w:rFonts w:ascii="Avenir Next" w:hAnsi="Avenir Next" w:cs="12 AVENIR 85 HEAVY   08173"/>
-                <w:spacing w:val="-4"/>
-                <w:sz w:val="20"/>
-                <w:szCs w:val="20"/>
-                <w:lang w:val="en-AU"/>
-              </w:rPr>
-              <w:br/>
-            </w:r>
-            <w:r>
-              <w:rPr>
-                <w:rFonts w:ascii="Avenir Next" w:hAnsi="Avenir Next" w:cs="12 AVENIR 85 HEAVY   08173"/>
-                <w:spacing w:val="-4"/>
-                <w:sz w:val="20"/>
-                <w:szCs w:val="20"/>
-                <w:lang w:val="en-AU"/>
-              </w:rPr>
-              <w:t>List at least 2</w:t>
-            </w:r>
-            <w:r>
-              <w:rPr>
-                <w:rFonts w:ascii="Avenir Next" w:hAnsi="Avenir Next" w:cs="12 AVENIR 85 HEAVY   08173"/>
-                <w:spacing w:val="-4"/>
-                <w:sz w:val="20"/>
-                <w:szCs w:val="20"/>
-                <w:lang w:val="en-AU"/>
-              </w:rPr>
-              <w:t>.</w:t>
+              <w:t>Inexperience – Skill</w:t>
             </w:r>
           </w:p>
         </w:tc>
@@ -3251,6 +3360,60 @@
           </w:tcPr>
           <w:p>
             <w:pPr>
+              <w:pBdr>
+                <w:top w:val="nil"/>
+                <w:left w:val="nil"/>
+                <w:bottom w:val="nil"/>
+                <w:right w:val="nil"/>
+                <w:between w:val="nil"/>
+              </w:pBdr>
+              <w:spacing w:before="57" w:line="288" w:lineRule="auto"/>
+              <w:rPr>
+                <w:rFonts w:ascii="Avenir" w:eastAsia="Avenir" w:hAnsi="Avenir" w:cs="Avenir"/>
+                <w:color w:val="000000"/>
+                <w:sz w:val="20"/>
+                <w:szCs w:val="20"/>
+              </w:rPr>
+            </w:pPr>
+            <w:r>
+              <w:rPr>
+                <w:rFonts w:ascii="Avenir" w:eastAsia="Avenir" w:hAnsi="Avenir" w:cs="Avenir"/>
+                <w:color w:val="000000"/>
+                <w:sz w:val="20"/>
+                <w:szCs w:val="20"/>
+              </w:rPr>
+              <w:t>A computer (with enough ram)</w:t>
+            </w:r>
+          </w:p>
+          <w:p>
+            <w:pPr>
+              <w:pBdr>
+                <w:top w:val="nil"/>
+                <w:left w:val="nil"/>
+                <w:bottom w:val="nil"/>
+                <w:right w:val="nil"/>
+                <w:between w:val="nil"/>
+              </w:pBdr>
+              <w:spacing w:before="57" w:line="288" w:lineRule="auto"/>
+              <w:rPr>
+                <w:rFonts w:ascii="Avenir" w:eastAsia="Avenir" w:hAnsi="Avenir" w:cs="Avenir"/>
+                <w:color w:val="000000"/>
+                <w:sz w:val="20"/>
+                <w:szCs w:val="20"/>
+              </w:rPr>
+            </w:pPr>
+            <w:r>
+              <w:rPr>
+                <w:rFonts w:ascii="Avenir" w:eastAsia="Avenir" w:hAnsi="Avenir" w:cs="Avenir"/>
+                <w:color w:val="000000"/>
+                <w:sz w:val="20"/>
+                <w:szCs w:val="20"/>
+              </w:rPr>
+              <w:t>Adobe design software (which is a paid subscription)</w:t>
+            </w:r>
+          </w:p>
+          <w:p>
+            <w:pPr>
               <w:pStyle w:val="BasicParagraph"/>
               <w:suppressAutoHyphens/>
               <w:spacing w:before="57"/>
@@ -3264,53 +3427,12 @@
             </w:pPr>
             <w:r>
               <w:rPr>
-                <w:rFonts w:ascii="Avenir Next" w:hAnsi="Avenir Next" w:cs="12 AVENIR 85 HEAVY   08173"/>
-                <w:spacing w:val="-4"/>
+                <w:rFonts w:ascii="Avenir" w:eastAsia="Avenir" w:hAnsi="Avenir" w:cs="Avenir"/>
                 <w:sz w:val="20"/>
                 <w:szCs w:val="20"/>
                 <w:lang w:val="en-AU"/>
               </w:rPr>
-              <w:t>{What resources will you need to complete the task?}</w:t>
-            </w:r>
-            <w:r>
-              <w:rPr>
-                <w:rFonts w:ascii="Avenir Next" w:hAnsi="Avenir Next" w:cs="12 AVENIR 85 HEAVY   08173"/>
-                <w:spacing w:val="-4"/>
-                <w:sz w:val="20"/>
-                <w:szCs w:val="20"/>
-                <w:lang w:val="en-AU"/>
-              </w:rPr>
-              <w:t xml:space="preserve"> </w:t>
-            </w:r>
-            <w:r>
-              <w:rPr>
-                <w:rFonts w:ascii="Avenir Next" w:hAnsi="Avenir Next" w:cs="12 AVENIR 85 HEAVY   08173"/>
-                <w:spacing w:val="-4"/>
-                <w:sz w:val="20"/>
-                <w:szCs w:val="20"/>
-                <w:lang w:val="en-AU"/>
-              </w:rPr>
-              <w:br/>
-            </w:r>
-            <w:r>
-              <w:rPr>
-                <w:rFonts w:ascii="Avenir Next" w:hAnsi="Avenir Next" w:cs="12 AVENIR 85 HEAVY   08173"/>
-                <w:spacing w:val="-4"/>
-                <w:sz w:val="20"/>
-                <w:szCs w:val="20"/>
-                <w:lang w:val="en-AU"/>
-              </w:rPr>
-              <w:t>List at least 3</w:t>
-            </w:r>
-            <w:r>
-              <w:rPr>
-                <w:rFonts w:ascii="Avenir Next" w:hAnsi="Avenir Next" w:cs="12 AVENIR 85 HEAVY   08173"/>
-                <w:spacing w:val="-4"/>
-                <w:sz w:val="20"/>
-                <w:szCs w:val="20"/>
-                <w:lang w:val="en-AU"/>
-              </w:rPr>
-              <w:t>.</w:t>
+              <w:t>An internet connection</w:t>
             </w:r>
           </w:p>
         </w:tc>
@@ -5768,6 +5890,369 @@
           </w:tcPr>
           <w:p>
             <w:pPr>
+              <w:pBdr>
+                <w:top w:val="nil"/>
+                <w:left w:val="nil"/>
+                <w:bottom w:val="nil"/>
+                <w:right w:val="nil"/>
+                <w:between w:val="nil"/>
+              </w:pBdr>
+              <w:spacing w:line="288" w:lineRule="auto"/>
+              <w:rPr>
+                <w:rFonts w:ascii="Avenir" w:eastAsia="Avenir" w:hAnsi="Avenir" w:cs="Avenir"/>
+                <w:sz w:val="22"/>
+                <w:szCs w:val="22"/>
+              </w:rPr>
+            </w:pPr>
+            <w:r>
+              <w:rPr>
+                <w:rFonts w:ascii="Avenir" w:eastAsia="Avenir" w:hAnsi="Avenir" w:cs="Avenir"/>
+                <w:sz w:val="22"/>
+                <w:szCs w:val="22"/>
+              </w:rPr>
+              <w:t xml:space="preserve">For </w:t>
+            </w:r>
+            <w:r>
+              <w:rPr>
+                <w:rFonts w:ascii="Avenir" w:eastAsia="Avenir" w:hAnsi="Avenir" w:cs="Avenir"/>
+                <w:sz w:val="22"/>
+                <w:szCs w:val="22"/>
+              </w:rPr>
+              <w:t>design</w:t>
+            </w:r>
+            <w:r>
+              <w:rPr>
+                <w:rFonts w:ascii="Avenir" w:eastAsia="Avenir" w:hAnsi="Avenir" w:cs="Avenir"/>
+                <w:sz w:val="22"/>
+                <w:szCs w:val="22"/>
+              </w:rPr>
+              <w:t xml:space="preserve"> projects in general:</w:t>
+            </w:r>
+          </w:p>
+          <w:p>
+            <w:pPr>
+              <w:pBdr>
+                <w:top w:val="nil"/>
+                <w:left w:val="nil"/>
+                <w:bottom w:val="nil"/>
+                <w:right w:val="nil"/>
+                <w:between w:val="nil"/>
+              </w:pBdr>
+              <w:spacing w:line="288" w:lineRule="auto"/>
+              <w:ind w:left="720"/>
+              <w:rPr>
+                <w:rFonts w:ascii="Avenir" w:eastAsia="Avenir" w:hAnsi="Avenir" w:cs="Avenir"/>
+                <w:sz w:val="22"/>
+                <w:szCs w:val="22"/>
+              </w:rPr>
+            </w:pPr>
+            <w:r>
+              <w:rPr>
+                <w:rFonts w:ascii="Avenir" w:eastAsia="Avenir" w:hAnsi="Avenir" w:cs="Avenir"/>
+                <w:sz w:val="22"/>
+                <w:szCs w:val="22"/>
+              </w:rPr>
+              <w:t>1. Understand the intended look, feel, use case and interaction with other elements</w:t>
+            </w:r>
+            <w:r>
+              <w:rPr>
+                <w:rFonts w:ascii="Avenir" w:eastAsia="Avenir" w:hAnsi="Avenir" w:cs="Avenir"/>
+                <w:sz w:val="22"/>
+                <w:szCs w:val="22"/>
+              </w:rPr>
+              <w:t xml:space="preserve"> within the context</w:t>
+            </w:r>
+            <w:r>
+              <w:rPr>
+                <w:rFonts w:ascii="Avenir" w:eastAsia="Avenir" w:hAnsi="Avenir" w:cs="Avenir"/>
+                <w:sz w:val="22"/>
+                <w:szCs w:val="22"/>
+              </w:rPr>
+              <w:t>.</w:t>
+            </w:r>
+          </w:p>
+          <w:p>
+            <w:pPr>
+              <w:pBdr>
+                <w:top w:val="nil"/>
+                <w:left w:val="nil"/>
+                <w:bottom w:val="nil"/>
+                <w:right w:val="nil"/>
+                <w:between w:val="nil"/>
+              </w:pBdr>
+              <w:spacing w:line="288" w:lineRule="auto"/>
+              <w:ind w:left="720"/>
+              <w:rPr>
+                <w:rFonts w:ascii="Avenir" w:eastAsia="Avenir" w:hAnsi="Avenir" w:cs="Avenir"/>
+                <w:sz w:val="22"/>
+                <w:szCs w:val="22"/>
+              </w:rPr>
+            </w:pPr>
+            <w:r>
+              <w:rPr>
+                <w:rFonts w:ascii="Avenir" w:eastAsia="Avenir" w:hAnsi="Avenir" w:cs="Avenir"/>
+                <w:sz w:val="22"/>
+                <w:szCs w:val="22"/>
+              </w:rPr>
+              <w:t xml:space="preserve">2. Classify the </w:t>
+            </w:r>
+            <w:r>
+              <w:rPr>
+                <w:rFonts w:ascii="Avenir" w:eastAsia="Avenir" w:hAnsi="Avenir" w:cs="Avenir"/>
+                <w:sz w:val="22"/>
+                <w:szCs w:val="22"/>
+              </w:rPr>
+              <w:t>theme</w:t>
+            </w:r>
+            <w:r>
+              <w:rPr>
+                <w:rFonts w:ascii="Avenir" w:eastAsia="Avenir" w:hAnsi="Avenir" w:cs="Avenir"/>
+                <w:sz w:val="22"/>
+                <w:szCs w:val="22"/>
+              </w:rPr>
+              <w:t xml:space="preserve"> that best match the context.</w:t>
+            </w:r>
+          </w:p>
+          <w:p>
+            <w:pPr>
+              <w:pBdr>
+                <w:top w:val="nil"/>
+                <w:left w:val="nil"/>
+                <w:bottom w:val="nil"/>
+                <w:right w:val="nil"/>
+                <w:between w:val="nil"/>
+              </w:pBdr>
+              <w:spacing w:line="288" w:lineRule="auto"/>
+              <w:ind w:left="720"/>
+              <w:rPr>
+                <w:rFonts w:ascii="Avenir" w:eastAsia="Avenir" w:hAnsi="Avenir" w:cs="Avenir"/>
+                <w:sz w:val="22"/>
+                <w:szCs w:val="22"/>
+              </w:rPr>
+            </w:pPr>
+            <w:r>
+              <w:rPr>
+                <w:rFonts w:ascii="Avenir" w:eastAsia="Avenir" w:hAnsi="Avenir" w:cs="Avenir"/>
+                <w:sz w:val="22"/>
+                <w:szCs w:val="22"/>
+              </w:rPr>
+              <w:t xml:space="preserve">3. Research the existing </w:t>
+            </w:r>
+            <w:r>
+              <w:rPr>
+                <w:rFonts w:ascii="Avenir" w:eastAsia="Avenir" w:hAnsi="Avenir" w:cs="Avenir"/>
+                <w:sz w:val="22"/>
+                <w:szCs w:val="22"/>
+              </w:rPr>
+              <w:t xml:space="preserve">or past </w:t>
+            </w:r>
+            <w:r>
+              <w:rPr>
+                <w:rFonts w:ascii="Avenir" w:eastAsia="Avenir" w:hAnsi="Avenir" w:cs="Avenir"/>
+                <w:sz w:val="22"/>
+                <w:szCs w:val="22"/>
+              </w:rPr>
+              <w:t xml:space="preserve">works of that theme </w:t>
+            </w:r>
+            <w:r>
+              <w:rPr>
+                <w:rFonts w:ascii="Avenir" w:eastAsia="Avenir" w:hAnsi="Avenir" w:cs="Avenir"/>
+                <w:sz w:val="22"/>
+                <w:szCs w:val="22"/>
+              </w:rPr>
+              <w:t>and choose some candidates that you may use or that inspire.</w:t>
+            </w:r>
+          </w:p>
+          <w:p>
+            <w:pPr>
+              <w:pBdr>
+                <w:top w:val="nil"/>
+                <w:left w:val="nil"/>
+                <w:bottom w:val="nil"/>
+                <w:right w:val="nil"/>
+                <w:between w:val="nil"/>
+              </w:pBdr>
+              <w:spacing w:line="288" w:lineRule="auto"/>
+              <w:ind w:left="720"/>
+              <w:rPr>
+                <w:rFonts w:ascii="Avenir" w:eastAsia="Avenir" w:hAnsi="Avenir" w:cs="Avenir"/>
+                <w:sz w:val="22"/>
+                <w:szCs w:val="22"/>
+              </w:rPr>
+            </w:pPr>
+            <w:r>
+              <w:rPr>
+                <w:rFonts w:ascii="Avenir" w:eastAsia="Avenir" w:hAnsi="Avenir" w:cs="Avenir"/>
+                <w:sz w:val="22"/>
+                <w:szCs w:val="22"/>
+              </w:rPr>
+              <w:t xml:space="preserve">4. Decide whether to create, edit, </w:t>
+            </w:r>
+            <w:r>
+              <w:rPr>
+                <w:rFonts w:ascii="Avenir" w:eastAsia="Avenir" w:hAnsi="Avenir" w:cs="Avenir"/>
+                <w:sz w:val="22"/>
+                <w:szCs w:val="22"/>
+              </w:rPr>
+              <w:t>and/</w:t>
+            </w:r>
+            <w:r>
+              <w:rPr>
+                <w:rFonts w:ascii="Avenir" w:eastAsia="Avenir" w:hAnsi="Avenir" w:cs="Avenir"/>
+                <w:sz w:val="22"/>
+                <w:szCs w:val="22"/>
+              </w:rPr>
+              <w:t xml:space="preserve">or adapt based on how </w:t>
+            </w:r>
+            <w:r>
+              <w:rPr>
+                <w:rFonts w:ascii="Avenir" w:eastAsia="Avenir" w:hAnsi="Avenir" w:cs="Avenir"/>
+                <w:sz w:val="22"/>
+                <w:szCs w:val="22"/>
+              </w:rPr>
+              <w:t>theme and the intent of the design</w:t>
+            </w:r>
+            <w:r>
+              <w:rPr>
+                <w:rFonts w:ascii="Avenir" w:eastAsia="Avenir" w:hAnsi="Avenir" w:cs="Avenir"/>
+                <w:sz w:val="22"/>
+                <w:szCs w:val="22"/>
+              </w:rPr>
+              <w:t>. (Our hopes and dreams)</w:t>
+            </w:r>
+          </w:p>
+          <w:p>
+            <w:pPr>
+              <w:pBdr>
+                <w:top w:val="nil"/>
+                <w:left w:val="nil"/>
+                <w:bottom w:val="nil"/>
+                <w:right w:val="nil"/>
+                <w:between w:val="nil"/>
+              </w:pBdr>
+              <w:spacing w:line="288" w:lineRule="auto"/>
+              <w:ind w:left="720"/>
+              <w:rPr>
+                <w:rFonts w:ascii="Avenir" w:eastAsia="Avenir" w:hAnsi="Avenir" w:cs="Avenir"/>
+                <w:sz w:val="22"/>
+                <w:szCs w:val="22"/>
+              </w:rPr>
+            </w:pPr>
+            <w:r>
+              <w:rPr>
+                <w:rFonts w:ascii="Avenir" w:eastAsia="Avenir" w:hAnsi="Avenir" w:cs="Avenir"/>
+                <w:sz w:val="22"/>
+                <w:szCs w:val="22"/>
+              </w:rPr>
+              <w:t>5. Assess the resources required to execute such decision.</w:t>
+            </w:r>
+          </w:p>
+          <w:p>
+            <w:pPr>
+              <w:pBdr>
+                <w:top w:val="nil"/>
+                <w:left w:val="nil"/>
+                <w:bottom w:val="nil"/>
+                <w:right w:val="nil"/>
+                <w:between w:val="nil"/>
+              </w:pBdr>
+              <w:spacing w:line="288" w:lineRule="auto"/>
+              <w:ind w:left="720"/>
+              <w:rPr>
+                <w:rFonts w:ascii="Avenir" w:eastAsia="Avenir" w:hAnsi="Avenir" w:cs="Avenir"/>
+                <w:sz w:val="22"/>
+                <w:szCs w:val="22"/>
+              </w:rPr>
+            </w:pPr>
+            <w:r>
+              <w:rPr>
+                <w:rFonts w:ascii="Avenir" w:eastAsia="Avenir" w:hAnsi="Avenir" w:cs="Avenir"/>
+                <w:sz w:val="22"/>
+                <w:szCs w:val="22"/>
+              </w:rPr>
+              <w:t>6. Reassess the constraints of the project.</w:t>
+            </w:r>
+          </w:p>
+          <w:p>
+            <w:pPr>
+              <w:pBdr>
+                <w:top w:val="nil"/>
+                <w:left w:val="nil"/>
+                <w:bottom w:val="nil"/>
+                <w:right w:val="nil"/>
+                <w:between w:val="nil"/>
+              </w:pBdr>
+              <w:spacing w:line="288" w:lineRule="auto"/>
+              <w:ind w:left="720"/>
+              <w:rPr>
+                <w:rFonts w:ascii="Avenir" w:eastAsia="Avenir" w:hAnsi="Avenir" w:cs="Avenir"/>
+                <w:sz w:val="22"/>
+                <w:szCs w:val="22"/>
+              </w:rPr>
+            </w:pPr>
+            <w:r>
+              <w:rPr>
+                <w:rFonts w:ascii="Avenir" w:eastAsia="Avenir" w:hAnsi="Avenir" w:cs="Avenir"/>
+                <w:sz w:val="22"/>
+                <w:szCs w:val="22"/>
+              </w:rPr>
+              <w:t>7. Decide whether to create, edit or adapt, based on the constraints of the briefing. (Our hopes and dreams crushed)</w:t>
+            </w:r>
+          </w:p>
+          <w:p>
+            <w:pPr>
+              <w:pBdr>
+                <w:top w:val="nil"/>
+                <w:left w:val="nil"/>
+                <w:bottom w:val="nil"/>
+                <w:right w:val="nil"/>
+                <w:between w:val="nil"/>
+              </w:pBdr>
+              <w:spacing w:line="288" w:lineRule="auto"/>
+              <w:ind w:left="720"/>
+              <w:rPr>
+                <w:rFonts w:ascii="Avenir" w:eastAsia="Avenir" w:hAnsi="Avenir" w:cs="Avenir"/>
+                <w:sz w:val="22"/>
+                <w:szCs w:val="22"/>
+              </w:rPr>
+            </w:pPr>
+            <w:r>
+              <w:rPr>
+                <w:rFonts w:ascii="Avenir" w:eastAsia="Avenir" w:hAnsi="Avenir" w:cs="Avenir"/>
+                <w:sz w:val="22"/>
+                <w:szCs w:val="22"/>
+              </w:rPr>
+              <w:t>8. If Happy (because of 7), Goto step 5. Else, Continue.</w:t>
+            </w:r>
+          </w:p>
+          <w:p>
+            <w:pPr>
+              <w:pBdr>
+                <w:top w:val="nil"/>
+                <w:left w:val="nil"/>
+                <w:bottom w:val="nil"/>
+                <w:right w:val="nil"/>
+                <w:between w:val="nil"/>
+              </w:pBdr>
+              <w:spacing w:line="288" w:lineRule="auto"/>
+              <w:ind w:left="720"/>
+              <w:rPr>
+                <w:rFonts w:ascii="Avenir" w:eastAsia="Avenir" w:hAnsi="Avenir" w:cs="Avenir"/>
+                <w:sz w:val="22"/>
+                <w:szCs w:val="22"/>
+              </w:rPr>
+            </w:pPr>
+            <w:r>
+              <w:rPr>
+                <w:rFonts w:ascii="Avenir" w:eastAsia="Avenir" w:hAnsi="Avenir" w:cs="Avenir"/>
+                <w:sz w:val="22"/>
+                <w:szCs w:val="22"/>
+              </w:rPr>
+              <w:t>9. Make some progress on the design and gauge the time taken. Extrapolate and assess time and resources. Goto step 6.</w:t>
+            </w:r>
+          </w:p>
+          <w:p>
+            <w:pPr>
               <w:pStyle w:val="BasicParagraph"/>
               <w:suppressAutoHyphens/>
               <w:rPr>
@@ -5845,20 +6330,42 @@
                 <w:sz w:val="22"/>
                 <w:szCs w:val="22"/>
               </w:rPr>
-              <w:t>{Design Development}</w:t>
-            </w:r>
-          </w:p>
-          <w:p>
-            <w:pPr>
-              <w:pStyle w:val="BasicParagraph"/>
-              <w:suppressAutoHyphens/>
-              <w:rPr>
-                <w:rFonts w:ascii="Avenir Next" w:hAnsi="Avenir Next" w:cs="Avenir"/>
-                <w:spacing w:val="-4"/>
-                <w:sz w:val="22"/>
-                <w:szCs w:val="22"/>
-              </w:rPr>
-            </w:pPr>
+              <w:drawing>
+                <wp:inline distT="0" distB="0" distL="0" distR="0" wp14:anchorId="5F92E565" wp14:editId="0E7A5225">
+                  <wp:extent cx="4851594" cy="5054444"/>
+                  <wp:effectExtent l="0" t="0" r="6350" b="0"/>
+                  <wp:docPr id="1847993629" name="Picture 1"/>
+                  <wp:cNvGraphicFramePr>
+                    <a:graphicFrameLocks xmlns:a="http://schemas.openxmlformats.org/drawingml/2006/main" noChangeAspect="1"/>
+                  </wp:cNvGraphicFramePr>
+                  <a:graphic xmlns:a="http://schemas.openxmlformats.org/drawingml/2006/main">
+                    <a:graphicData uri="http://schemas.openxmlformats.org/drawingml/2006/picture">
+                      <pic:pic xmlns:pic="http://schemas.openxmlformats.org/drawingml/2006/picture">
+                        <pic:nvPicPr>
+                          <pic:cNvPr id="1847993629" name=""/>
+                          <pic:cNvPicPr/>
+                        </pic:nvPicPr>
+                        <pic:blipFill>
+                          <a:blip r:embed="rId17"/>
+                          <a:stretch>
+                            <a:fillRect/>
+                          </a:stretch>
+                        </pic:blipFill>
+                        <pic:spPr>
+                          <a:xfrm>
+                            <a:off x="0" y="0"/>
+                            <a:ext cx="4858884" cy="5062039"/>
+                          </a:xfrm>
+                          <a:prstGeom prst="rect">
+                            <a:avLst/>
+                          </a:prstGeom>
+                        </pic:spPr>
+                      </pic:pic>
+                    </a:graphicData>
+                  </a:graphic>
+                </wp:inline>
+              </w:drawing>
+            </w:r>
           </w:p>
           <w:p>
             <w:pPr>
@@ -6514,7 +7021,7 @@
               </w:rPr>
               <w:t xml:space="preserve"> (</w:t>
             </w:r>
-            <w:hyperlink r:id="rId17" w:history="1">
+            <w:hyperlink r:id="rId18" w:history="1">
               <w:r>
                 <w:rPr>
                   <w:rStyle w:val="Hyperlink"/>
@@ -7139,7 +7646,7 @@
                     <pic:cNvPicPr/>
                   </pic:nvPicPr>
                   <pic:blipFill>
-                    <a:blip r:embed="rId18" cstate="print">
+                    <a:blip r:embed="rId19" cstate="print">
                       <a:extLst>
                         <a:ext uri="{28A0092B-C50C-407E-A947-70E740481C1C}">
                           <a14:useLocalDpi xmlns:a14="http://schemas.microsoft.com/office/drawing/2010/main" val="0"/>
@@ -9146,7 +9653,7 @@
         </w:rPr>
         <w:t>(</w:t>
       </w:r>
-      <w:hyperlink r:id="rId19" w:history="1">
+      <w:hyperlink r:id="rId20" w:history="1">
         <w:r>
           <w:rPr>
             <w:rStyle w:val="Hyperlink"/>
@@ -9614,7 +10121,7 @@
       </w:r>
     </w:p>
     <w:sectPr>
-      <w:footerReference w:type="default" r:id="rId20"/>
+      <w:footerReference w:type="default" r:id="rId21"/>
       <w:pgSz w:w="16840" w:h="11900" w:orient="landscape"/>
       <w:pgMar w:top="1440" w:right="1440" w:bottom="1440" w:left="1440" w:header="709" w:footer="709" w:gutter="0"/>
       <w:cols w:space="708"/>

</xml_diff>